<commit_message>
Im bout to do my math homework on my main computer
</commit_message>
<xml_diff>
--- a/Prog session 1/Programmation/PratiqueNdeC/Programation notes.docx
+++ b/Prog session 1/Programmation/PratiqueNdeC/Programation notes.docx
@@ -311,10 +311,7 @@
       </w:r>
       <w:r>
         <w:br/>
-        <w:t xml:space="preserve">- </w:t>
-      </w:r>
-      <w:r>
-        <w:t>cin.ignore(cin.rdbuf()-&gt;</w:t>
+        <w:t>- cin.ignore(cin.rdbuf()-&gt;</w:t>
       </w:r>
       <w:r>
         <w:t>in.avail())</w:t>

</xml_diff>